<commit_message>
Uploading the Translotor APP Problem
</commit_message>
<xml_diff>
--- a/assignment-3/Documentation.docx
+++ b/assignment-3/Documentation.docx
@@ -2038,6 +2038,186 @@
       </w:pPr>
       <w:r>
         <w:rPr>
+          <w:noProof/>
+        </w:rPr>
+        <mc:AlternateContent>
+          <mc:Choice Requires="wps">
+            <w:drawing>
+              <wp:anchor distT="0" distB="0" distL="114300" distR="114300" simplePos="0" relativeHeight="251661312" behindDoc="0" locked="0" layoutInCell="1" allowOverlap="1" wp14:anchorId="533A1D30" wp14:editId="08EA8FCF">
+                <wp:simplePos x="0" y="0"/>
+                <wp:positionH relativeFrom="column">
+                  <wp:posOffset>100330</wp:posOffset>
+                </wp:positionH>
+                <wp:positionV relativeFrom="paragraph">
+                  <wp:posOffset>5265420</wp:posOffset>
+                </wp:positionV>
+                <wp:extent cx="6409055" cy="635"/>
+                <wp:effectExtent l="0" t="0" r="0" b="0"/>
+                <wp:wrapTopAndBottom/>
+                <wp:docPr id="642070220" name="Text Box 1"/>
+                <wp:cNvGraphicFramePr/>
+                <a:graphic xmlns:a="http://schemas.openxmlformats.org/drawingml/2006/main">
+                  <a:graphicData uri="http://schemas.microsoft.com/office/word/2010/wordprocessingShape">
+                    <wps:wsp>
+                      <wps:cNvSpPr txBox="1"/>
+                      <wps:spPr>
+                        <a:xfrm>
+                          <a:off x="0" y="0"/>
+                          <a:ext cx="6409055" cy="635"/>
+                        </a:xfrm>
+                        <a:prstGeom prst="rect">
+                          <a:avLst/>
+                        </a:prstGeom>
+                        <a:solidFill>
+                          <a:prstClr val="white"/>
+                        </a:solidFill>
+                        <a:ln>
+                          <a:noFill/>
+                        </a:ln>
+                      </wps:spPr>
+                      <wps:txbx>
+                        <w:txbxContent>
+                          <w:p>
+                            <w:pPr>
+                              <w:pStyle w:val="Caption"/>
+                              <w:rPr>
+                                <w:rFonts w:ascii="Times New Roman" w:eastAsia="Times New Roman" w:hAnsi="Times New Roman" w:cs="Times New Roman"/>
+                                <w:noProof/>
+                                <w:sz w:val="24"/>
+                                <w:szCs w:val="24"/>
+                              </w:rPr>
+                            </w:pPr>
+                            <w:r>
+                              <w:t xml:space="preserve">Figure </w:t>
+                            </w:r>
+                            <w:fldSimple w:instr=" SEQ Figure \* ARABIC ">
+                              <w:r>
+                                <w:rPr>
+                                  <w:noProof/>
+                                </w:rPr>
+                                <w:t>1</w:t>
+                              </w:r>
+                            </w:fldSimple>
+                            <w:r>
+                              <w:t>: Screenshot of translator app while translating an English paragraph into French Language</w:t>
+                            </w:r>
+                          </w:p>
+                        </w:txbxContent>
+                      </wps:txbx>
+                      <wps:bodyPr rot="0" spcFirstLastPara="0" vertOverflow="overflow" horzOverflow="overflow" vert="horz" wrap="square" lIns="0" tIns="0" rIns="0" bIns="0" numCol="1" spcCol="0" rtlCol="0" fromWordArt="0" anchor="t" anchorCtr="0" forceAA="0" compatLnSpc="1">
+                        <a:prstTxWarp prst="textNoShape">
+                          <a:avLst/>
+                        </a:prstTxWarp>
+                        <a:spAutoFit/>
+                      </wps:bodyPr>
+                    </wps:wsp>
+                  </a:graphicData>
+                </a:graphic>
+              </wp:anchor>
+            </w:drawing>
+          </mc:Choice>
+          <mc:Fallback>
+            <w:pict>
+              <v:shapetype w14:anchorId="533A1D30" id="_x0000_t202" coordsize="21600,21600" o:spt="202" path="m,l,21600r21600,l21600,xe">
+                <v:stroke joinstyle="miter"/>
+                <v:path gradientshapeok="t" o:connecttype="rect"/>
+              </v:shapetype>
+              <v:shape id="Text Box 1" o:spid="_x0000_s1026" type="#_x0000_t202" style="position:absolute;left:0;text-align:left;margin-left:7.9pt;margin-top:414.6pt;width:504.65pt;height:.05pt;z-index:251661312;visibility:visible;mso-wrap-style:square;mso-wrap-distance-left:9pt;mso-wrap-distance-top:0;mso-wrap-distance-right:9pt;mso-wrap-distance-bottom:0;mso-position-horizontal:absolute;mso-position-horizontal-relative:text;mso-position-vertical:absolute;mso-position-vertical-relative:text;v-text-anchor:top" o:gfxdata="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" stroked="f">
+                <v:textbox style="mso-fit-shape-to-text:t" inset="0,0,0,0">
+                  <w:txbxContent>
+                    <w:p>
+                      <w:pPr>
+                        <w:pStyle w:val="Caption"/>
+                        <w:rPr>
+                          <w:rFonts w:ascii="Times New Roman" w:eastAsia="Times New Roman" w:hAnsi="Times New Roman" w:cs="Times New Roman"/>
+                          <w:noProof/>
+                          <w:sz w:val="24"/>
+                          <w:szCs w:val="24"/>
+                        </w:rPr>
+                      </w:pPr>
+                      <w:r>
+                        <w:t xml:space="preserve">Figure </w:t>
+                      </w:r>
+                      <w:fldSimple w:instr=" SEQ Figure \* ARABIC ">
+                        <w:r>
+                          <w:rPr>
+                            <w:noProof/>
+                          </w:rPr>
+                          <w:t>1</w:t>
+                        </w:r>
+                      </w:fldSimple>
+                      <w:r>
+                        <w:t>: Screenshot of translator app while translating an English paragraph into French Language</w:t>
+                      </w:r>
+                    </w:p>
+                  </w:txbxContent>
+                </v:textbox>
+                <w10:wrap type="topAndBottom"/>
+              </v:shape>
+            </w:pict>
+          </mc:Fallback>
+        </mc:AlternateContent>
+      </w:r>
+      <w:r>
+        <w:rPr>
+          <w:rFonts w:ascii="Times New Roman" w:eastAsia="Times New Roman" w:hAnsi="Times New Roman" w:cs="Times New Roman"/>
+          <w:noProof/>
+          <w:sz w:val="24"/>
+          <w:szCs w:val="24"/>
+          <w:lang w:eastAsia="en-AU"/>
+        </w:rPr>
+        <w:drawing>
+          <wp:anchor distT="0" distB="0" distL="114300" distR="114300" simplePos="0" relativeHeight="251659264" behindDoc="0" locked="0" layoutInCell="1" allowOverlap="1" wp14:anchorId="0D09BE36" wp14:editId="04847492">
+            <wp:simplePos x="0" y="0"/>
+            <wp:positionH relativeFrom="column">
+              <wp:posOffset>100330</wp:posOffset>
+            </wp:positionH>
+            <wp:positionV relativeFrom="paragraph">
+              <wp:posOffset>351155</wp:posOffset>
+            </wp:positionV>
+            <wp:extent cx="6409055" cy="4857115"/>
+            <wp:effectExtent l="0" t="0" r="0" b="635"/>
+            <wp:wrapTopAndBottom/>
+            <wp:docPr id="130777225" name="Picture 6"/>
+            <wp:cNvGraphicFramePr>
+              <a:graphicFrameLocks xmlns:a="http://schemas.openxmlformats.org/drawingml/2006/main" noChangeAspect="1"/>
+            </wp:cNvGraphicFramePr>
+            <a:graphic xmlns:a="http://schemas.openxmlformats.org/drawingml/2006/main">
+              <a:graphicData uri="http://schemas.openxmlformats.org/drawingml/2006/picture">
+                <pic:pic xmlns:pic="http://schemas.openxmlformats.org/drawingml/2006/picture">
+                  <pic:nvPicPr>
+                    <pic:cNvPr id="130777225" name="Picture 130777225"/>
+                    <pic:cNvPicPr/>
+                  </pic:nvPicPr>
+                  <pic:blipFill>
+                    <a:blip r:embed="rId6">
+                      <a:extLst>
+                        <a:ext uri="{28A0092B-C50C-407E-A947-70E740481C1C}">
+                          <a14:useLocalDpi xmlns:a14="http://schemas.microsoft.com/office/drawing/2010/main" val="0"/>
+                        </a:ext>
+                      </a:extLst>
+                    </a:blip>
+                    <a:stretch>
+                      <a:fillRect/>
+                    </a:stretch>
+                  </pic:blipFill>
+                  <pic:spPr>
+                    <a:xfrm>
+                      <a:off x="0" y="0"/>
+                      <a:ext cx="6409055" cy="4857115"/>
+                    </a:xfrm>
+                    <a:prstGeom prst="rect">
+                      <a:avLst/>
+                    </a:prstGeom>
+                  </pic:spPr>
+                </pic:pic>
+              </a:graphicData>
+            </a:graphic>
+          </wp:anchor>
+        </w:drawing>
+      </w:r>
+      <w:r>
+        <w:rPr>
           <w:rFonts w:ascii="Times New Roman" w:eastAsia="Times New Roman" w:hAnsi="Times New Roman" w:cs="Times New Roman"/>
           <w:sz w:val="24"/>
           <w:szCs w:val="24"/>
@@ -2054,6 +2234,291 @@
           <w:rFonts w:ascii="Times New Roman" w:eastAsia="Times New Roman" w:hAnsi="Times New Roman" w:cs="Times New Roman"/>
           <w:sz w:val="24"/>
           <w:szCs w:val="24"/>
+          <w:lang w:eastAsia="en-AU"/>
+        </w:rPr>
+      </w:pPr>
+    </w:p>
+    <w:p>
+      <w:pPr>
+        <w:spacing w:before="0" w:after="0" w:line="360" w:lineRule="auto"/>
+        <w:ind w:left="0"/>
+        <w:rPr>
+          <w:rFonts w:ascii="Times New Roman" w:eastAsia="Times New Roman" w:hAnsi="Times New Roman" w:cs="Times New Roman"/>
+          <w:sz w:val="24"/>
+          <w:szCs w:val="24"/>
+          <w:lang w:eastAsia="en-AU"/>
+        </w:rPr>
+      </w:pPr>
+    </w:p>
+    <w:p>
+      <w:pPr>
+        <w:spacing w:before="0" w:after="0" w:line="360" w:lineRule="auto"/>
+        <w:ind w:left="0"/>
+        <w:rPr>
+          <w:rFonts w:ascii="Times New Roman" w:eastAsia="Times New Roman" w:hAnsi="Times New Roman" w:cs="Times New Roman"/>
+          <w:sz w:val="24"/>
+          <w:szCs w:val="24"/>
+          <w:lang w:eastAsia="en-AU"/>
+        </w:rPr>
+      </w:pPr>
+      <w:r>
+        <w:rPr>
+          <w:noProof/>
+        </w:rPr>
+        <w:lastRenderedPageBreak/>
+        <mc:AlternateContent>
+          <mc:Choice Requires="wps">
+            <w:drawing>
+              <wp:anchor distT="0" distB="0" distL="114300" distR="114300" simplePos="0" relativeHeight="251664384" behindDoc="0" locked="0" layoutInCell="1" allowOverlap="1" wp14:anchorId="5D969DD8" wp14:editId="50FD00F0">
+                <wp:simplePos x="0" y="0"/>
+                <wp:positionH relativeFrom="column">
+                  <wp:posOffset>0</wp:posOffset>
+                </wp:positionH>
+                <wp:positionV relativeFrom="paragraph">
+                  <wp:posOffset>5171440</wp:posOffset>
+                </wp:positionV>
+                <wp:extent cx="6409055" cy="635"/>
+                <wp:effectExtent l="0" t="0" r="0" b="0"/>
+                <wp:wrapTopAndBottom/>
+                <wp:docPr id="1989433873" name="Text Box 1"/>
+                <wp:cNvGraphicFramePr/>
+                <a:graphic xmlns:a="http://schemas.openxmlformats.org/drawingml/2006/main">
+                  <a:graphicData uri="http://schemas.microsoft.com/office/word/2010/wordprocessingShape">
+                    <wps:wsp>
+                      <wps:cNvSpPr txBox="1"/>
+                      <wps:spPr>
+                        <a:xfrm>
+                          <a:off x="0" y="0"/>
+                          <a:ext cx="6409055" cy="635"/>
+                        </a:xfrm>
+                        <a:prstGeom prst="rect">
+                          <a:avLst/>
+                        </a:prstGeom>
+                        <a:solidFill>
+                          <a:prstClr val="white"/>
+                        </a:solidFill>
+                        <a:ln>
+                          <a:noFill/>
+                        </a:ln>
+                      </wps:spPr>
+                      <wps:txbx>
+                        <w:txbxContent>
+                          <w:p>
+                            <w:pPr>
+                              <w:pStyle w:val="Caption"/>
+                              <w:rPr>
+                                <w:rFonts w:ascii="Times New Roman" w:eastAsia="Times New Roman" w:hAnsi="Times New Roman" w:cs="Times New Roman"/>
+                                <w:noProof/>
+                                <w:sz w:val="24"/>
+                                <w:szCs w:val="24"/>
+                              </w:rPr>
+                            </w:pPr>
+                            <w:r>
+                              <w:t xml:space="preserve">Figure </w:t>
+                            </w:r>
+                            <w:fldSimple w:instr=" SEQ Figure \* ARABIC ">
+                              <w:r>
+                                <w:rPr>
+                                  <w:noProof/>
+                                </w:rPr>
+                                <w:t>2</w:t>
+                              </w:r>
+                            </w:fldSimple>
+                            <w:r>
+                              <w:t>: Screenshot of Translator APP while translating English to German</w:t>
+                            </w:r>
+                          </w:p>
+                        </w:txbxContent>
+                      </wps:txbx>
+                      <wps:bodyPr rot="0" spcFirstLastPara="0" vertOverflow="overflow" horzOverflow="overflow" vert="horz" wrap="square" lIns="0" tIns="0" rIns="0" bIns="0" numCol="1" spcCol="0" rtlCol="0" fromWordArt="0" anchor="t" anchorCtr="0" forceAA="0" compatLnSpc="1">
+                        <a:prstTxWarp prst="textNoShape">
+                          <a:avLst/>
+                        </a:prstTxWarp>
+                        <a:spAutoFit/>
+                      </wps:bodyPr>
+                    </wps:wsp>
+                  </a:graphicData>
+                </a:graphic>
+              </wp:anchor>
+            </w:drawing>
+          </mc:Choice>
+          <mc:Fallback>
+            <w:pict>
+              <v:shape w14:anchorId="5D969DD8" id="_x0000_s1027" type="#_x0000_t202" style="position:absolute;margin-left:0;margin-top:407.2pt;width:504.65pt;height:.05pt;z-index:251664384;visibility:visible;mso-wrap-style:square;mso-wrap-distance-left:9pt;mso-wrap-distance-top:0;mso-wrap-distance-right:9pt;mso-wrap-distance-bottom:0;mso-position-horizontal:absolute;mso-position-horizontal-relative:text;mso-position-vertical:absolute;mso-position-vertical-relative:text;v-text-anchor:top" o:gfxdata="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" stroked="f">
+                <v:textbox style="mso-fit-shape-to-text:t" inset="0,0,0,0">
+                  <w:txbxContent>
+                    <w:p>
+                      <w:pPr>
+                        <w:pStyle w:val="Caption"/>
+                        <w:rPr>
+                          <w:rFonts w:ascii="Times New Roman" w:eastAsia="Times New Roman" w:hAnsi="Times New Roman" w:cs="Times New Roman"/>
+                          <w:noProof/>
+                          <w:sz w:val="24"/>
+                          <w:szCs w:val="24"/>
+                        </w:rPr>
+                      </w:pPr>
+                      <w:r>
+                        <w:t xml:space="preserve">Figure </w:t>
+                      </w:r>
+                      <w:fldSimple w:instr=" SEQ Figure \* ARABIC ">
+                        <w:r>
+                          <w:rPr>
+                            <w:noProof/>
+                          </w:rPr>
+                          <w:t>2</w:t>
+                        </w:r>
+                      </w:fldSimple>
+                      <w:r>
+                        <w:t>: Screenshot of Translator APP while translating English to German</w:t>
+                      </w:r>
+                    </w:p>
+                  </w:txbxContent>
+                </v:textbox>
+                <w10:wrap type="topAndBottom"/>
+              </v:shape>
+            </w:pict>
+          </mc:Fallback>
+        </mc:AlternateContent>
+      </w:r>
+      <w:r>
+        <w:rPr>
+          <w:rFonts w:ascii="Times New Roman" w:eastAsia="Times New Roman" w:hAnsi="Times New Roman" w:cs="Times New Roman"/>
+          <w:noProof/>
+          <w:sz w:val="24"/>
+          <w:szCs w:val="24"/>
+          <w:lang w:eastAsia="en-AU"/>
+        </w:rPr>
+        <w:drawing>
+          <wp:anchor distT="0" distB="0" distL="114300" distR="114300" simplePos="0" relativeHeight="251662336" behindDoc="0" locked="0" layoutInCell="1" allowOverlap="1" wp14:anchorId="010FA4A9" wp14:editId="60E776C2">
+            <wp:simplePos x="0" y="0"/>
+            <wp:positionH relativeFrom="column">
+              <wp:posOffset>0</wp:posOffset>
+            </wp:positionH>
+            <wp:positionV relativeFrom="paragraph">
+              <wp:posOffset>257175</wp:posOffset>
+            </wp:positionV>
+            <wp:extent cx="6409055" cy="4857115"/>
+            <wp:effectExtent l="0" t="0" r="0" b="635"/>
+            <wp:wrapTopAndBottom/>
+            <wp:docPr id="764049402" name="Picture 7"/>
+            <wp:cNvGraphicFramePr>
+              <a:graphicFrameLocks xmlns:a="http://schemas.openxmlformats.org/drawingml/2006/main" noChangeAspect="1"/>
+            </wp:cNvGraphicFramePr>
+            <a:graphic xmlns:a="http://schemas.openxmlformats.org/drawingml/2006/main">
+              <a:graphicData uri="http://schemas.openxmlformats.org/drawingml/2006/picture">
+                <pic:pic xmlns:pic="http://schemas.openxmlformats.org/drawingml/2006/picture">
+                  <pic:nvPicPr>
+                    <pic:cNvPr id="764049402" name="Picture 764049402"/>
+                    <pic:cNvPicPr/>
+                  </pic:nvPicPr>
+                  <pic:blipFill>
+                    <a:blip r:embed="rId7">
+                      <a:extLst>
+                        <a:ext uri="{28A0092B-C50C-407E-A947-70E740481C1C}">
+                          <a14:useLocalDpi xmlns:a14="http://schemas.microsoft.com/office/drawing/2010/main" val="0"/>
+                        </a:ext>
+                      </a:extLst>
+                    </a:blip>
+                    <a:stretch>
+                      <a:fillRect/>
+                    </a:stretch>
+                  </pic:blipFill>
+                  <pic:spPr>
+                    <a:xfrm>
+                      <a:off x="0" y="0"/>
+                      <a:ext cx="6409055" cy="4857115"/>
+                    </a:xfrm>
+                    <a:prstGeom prst="rect">
+                      <a:avLst/>
+                    </a:prstGeom>
+                  </pic:spPr>
+                </pic:pic>
+              </a:graphicData>
+            </a:graphic>
+          </wp:anchor>
+        </w:drawing>
+      </w:r>
+    </w:p>
+    <w:p>
+      <w:pPr>
+        <w:rPr>
+          <w:lang w:eastAsia="en-AU"/>
+        </w:rPr>
+      </w:pPr>
+    </w:p>
+    <w:p>
+      <w:pPr>
+        <w:rPr>
+          <w:lang w:eastAsia="en-AU"/>
+        </w:rPr>
+      </w:pPr>
+    </w:p>
+    <w:p>
+      <w:pPr>
+        <w:rPr>
+          <w:lang w:eastAsia="en-AU"/>
+        </w:rPr>
+      </w:pPr>
+    </w:p>
+    <w:p>
+      <w:pPr>
+        <w:rPr>
+          <w:lang w:eastAsia="en-AU"/>
+        </w:rPr>
+      </w:pPr>
+    </w:p>
+    <w:p>
+      <w:pPr>
+        <w:rPr>
+          <w:lang w:eastAsia="en-AU"/>
+        </w:rPr>
+      </w:pPr>
+    </w:p>
+    <w:p>
+      <w:pPr>
+        <w:rPr>
+          <w:lang w:eastAsia="en-AU"/>
+        </w:rPr>
+      </w:pPr>
+    </w:p>
+    <w:p>
+      <w:pPr>
+        <w:rPr>
+          <w:lang w:eastAsia="en-AU"/>
+        </w:rPr>
+      </w:pPr>
+    </w:p>
+    <w:p>
+      <w:pPr>
+        <w:rPr>
+          <w:lang w:eastAsia="en-AU"/>
+        </w:rPr>
+      </w:pPr>
+    </w:p>
+    <w:p>
+      <w:pPr>
+        <w:rPr>
+          <w:lang w:eastAsia="en-AU"/>
+        </w:rPr>
+      </w:pPr>
+    </w:p>
+    <w:p>
+      <w:pPr>
+        <w:rPr>
+          <w:lang w:eastAsia="en-AU"/>
+        </w:rPr>
+      </w:pPr>
+    </w:p>
+    <w:p>
+      <w:pPr>
+        <w:rPr>
+          <w:lang w:eastAsia="en-AU"/>
+        </w:rPr>
+      </w:pPr>
+    </w:p>
+    <w:p>
+      <w:pPr>
+        <w:rPr>
           <w:lang w:eastAsia="en-AU"/>
         </w:rPr>
       </w:pPr>
@@ -2072,6 +2537,174 @@
           <w:lang w:eastAsia="en-AU"/>
         </w:rPr>
       </w:pPr>
+      <w:r>
+        <w:rPr>
+          <w:noProof/>
+        </w:rPr>
+        <w:lastRenderedPageBreak/>
+        <mc:AlternateContent>
+          <mc:Choice Requires="wps">
+            <w:drawing>
+              <wp:anchor distT="0" distB="0" distL="114300" distR="114300" simplePos="0" relativeHeight="251667456" behindDoc="0" locked="0" layoutInCell="1" allowOverlap="1" wp14:anchorId="0A76131A" wp14:editId="6BCCC73D">
+                <wp:simplePos x="0" y="0"/>
+                <wp:positionH relativeFrom="column">
+                  <wp:posOffset>0</wp:posOffset>
+                </wp:positionH>
+                <wp:positionV relativeFrom="paragraph">
+                  <wp:posOffset>4914265</wp:posOffset>
+                </wp:positionV>
+                <wp:extent cx="6409055" cy="635"/>
+                <wp:effectExtent l="0" t="0" r="0" b="0"/>
+                <wp:wrapTopAndBottom/>
+                <wp:docPr id="1748279806" name="Text Box 1"/>
+                <wp:cNvGraphicFramePr/>
+                <a:graphic xmlns:a="http://schemas.openxmlformats.org/drawingml/2006/main">
+                  <a:graphicData uri="http://schemas.microsoft.com/office/word/2010/wordprocessingShape">
+                    <wps:wsp>
+                      <wps:cNvSpPr txBox="1"/>
+                      <wps:spPr>
+                        <a:xfrm>
+                          <a:off x="0" y="0"/>
+                          <a:ext cx="6409055" cy="635"/>
+                        </a:xfrm>
+                        <a:prstGeom prst="rect">
+                          <a:avLst/>
+                        </a:prstGeom>
+                        <a:solidFill>
+                          <a:prstClr val="white"/>
+                        </a:solidFill>
+                        <a:ln>
+                          <a:noFill/>
+                        </a:ln>
+                      </wps:spPr>
+                      <wps:txbx>
+                        <w:txbxContent>
+                          <w:p>
+                            <w:pPr>
+                              <w:pStyle w:val="Caption"/>
+                              <w:rPr>
+                                <w:noProof/>
+                              </w:rPr>
+                            </w:pPr>
+                            <w:r>
+                              <w:t xml:space="preserve">Figure </w:t>
+                            </w:r>
+                            <w:fldSimple w:instr=" SEQ Figure \* ARABIC ">
+                              <w:r>
+                                <w:rPr>
+                                  <w:noProof/>
+                                </w:rPr>
+                                <w:t>3</w:t>
+                              </w:r>
+                            </w:fldSimple>
+                            <w:r>
+                              <w:t>:Screenshot of Translator APP while translating German to English</w:t>
+                            </w:r>
+                          </w:p>
+                        </w:txbxContent>
+                      </wps:txbx>
+                      <wps:bodyPr rot="0" spcFirstLastPara="0" vertOverflow="overflow" horzOverflow="overflow" vert="horz" wrap="square" lIns="0" tIns="0" rIns="0" bIns="0" numCol="1" spcCol="0" rtlCol="0" fromWordArt="0" anchor="t" anchorCtr="0" forceAA="0" compatLnSpc="1">
+                        <a:prstTxWarp prst="textNoShape">
+                          <a:avLst/>
+                        </a:prstTxWarp>
+                        <a:spAutoFit/>
+                      </wps:bodyPr>
+                    </wps:wsp>
+                  </a:graphicData>
+                </a:graphic>
+              </wp:anchor>
+            </w:drawing>
+          </mc:Choice>
+          <mc:Fallback>
+            <w:pict>
+              <v:shape w14:anchorId="0A76131A" id="_x0000_s1028" type="#_x0000_t202" style="position:absolute;margin-left:0;margin-top:386.95pt;width:504.65pt;height:.05pt;z-index:251667456;visibility:visible;mso-wrap-style:square;mso-wrap-distance-left:9pt;mso-wrap-distance-top:0;mso-wrap-distance-right:9pt;mso-wrap-distance-bottom:0;mso-position-horizontal:absolute;mso-position-horizontal-relative:text;mso-position-vertical:absolute;mso-position-vertical-relative:text;v-text-anchor:top" o:gfxdata="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" stroked="f">
+                <v:textbox style="mso-fit-shape-to-text:t" inset="0,0,0,0">
+                  <w:txbxContent>
+                    <w:p>
+                      <w:pPr>
+                        <w:pStyle w:val="Caption"/>
+                        <w:rPr>
+                          <w:noProof/>
+                        </w:rPr>
+                      </w:pPr>
+                      <w:r>
+                        <w:t xml:space="preserve">Figure </w:t>
+                      </w:r>
+                      <w:fldSimple w:instr=" SEQ Figure \* ARABIC ">
+                        <w:r>
+                          <w:rPr>
+                            <w:noProof/>
+                          </w:rPr>
+                          <w:t>3</w:t>
+                        </w:r>
+                      </w:fldSimple>
+                      <w:r>
+                        <w:t>:Screenshot of Translator APP while translating German to English</w:t>
+                      </w:r>
+                    </w:p>
+                  </w:txbxContent>
+                </v:textbox>
+                <w10:wrap type="topAndBottom"/>
+              </v:shape>
+            </w:pict>
+          </mc:Fallback>
+        </mc:AlternateContent>
+      </w:r>
+      <w:r>
+        <w:rPr>
+          <w:noProof/>
+          <w:lang w:eastAsia="en-AU"/>
+        </w:rPr>
+        <w:drawing>
+          <wp:anchor distT="0" distB="0" distL="114300" distR="114300" simplePos="0" relativeHeight="251665408" behindDoc="0" locked="0" layoutInCell="1" allowOverlap="1" wp14:anchorId="44AF1582" wp14:editId="23E365FF">
+            <wp:simplePos x="0" y="0"/>
+            <wp:positionH relativeFrom="column">
+              <wp:posOffset>0</wp:posOffset>
+            </wp:positionH>
+            <wp:positionV relativeFrom="paragraph">
+              <wp:posOffset>0</wp:posOffset>
+            </wp:positionV>
+            <wp:extent cx="6409055" cy="4857115"/>
+            <wp:effectExtent l="0" t="0" r="0" b="635"/>
+            <wp:wrapTopAndBottom/>
+            <wp:docPr id="980271414" name="Picture 8"/>
+            <wp:cNvGraphicFramePr>
+              <a:graphicFrameLocks xmlns:a="http://schemas.openxmlformats.org/drawingml/2006/main" noChangeAspect="1"/>
+            </wp:cNvGraphicFramePr>
+            <a:graphic xmlns:a="http://schemas.openxmlformats.org/drawingml/2006/main">
+              <a:graphicData uri="http://schemas.openxmlformats.org/drawingml/2006/picture">
+                <pic:pic xmlns:pic="http://schemas.openxmlformats.org/drawingml/2006/picture">
+                  <pic:nvPicPr>
+                    <pic:cNvPr id="980271414" name="Picture 980271414"/>
+                    <pic:cNvPicPr/>
+                  </pic:nvPicPr>
+                  <pic:blipFill>
+                    <a:blip r:embed="rId8">
+                      <a:extLst>
+                        <a:ext uri="{28A0092B-C50C-407E-A947-70E740481C1C}">
+                          <a14:useLocalDpi xmlns:a14="http://schemas.microsoft.com/office/drawing/2010/main" val="0"/>
+                        </a:ext>
+                      </a:extLst>
+                    </a:blip>
+                    <a:stretch>
+                      <a:fillRect/>
+                    </a:stretch>
+                  </pic:blipFill>
+                  <pic:spPr>
+                    <a:xfrm>
+                      <a:off x="0" y="0"/>
+                      <a:ext cx="6409055" cy="4857115"/>
+                    </a:xfrm>
+                    <a:prstGeom prst="rect">
+                      <a:avLst/>
+                    </a:prstGeom>
+                  </pic:spPr>
+                </pic:pic>
+              </a:graphicData>
+            </a:graphic>
+          </wp:anchor>
+        </w:drawing>
+      </w:r>
       <w:r>
         <w:rPr>
           <w:rFonts w:ascii="Times New Roman" w:eastAsia="Times New Roman" w:hAnsi="Times New Roman" w:cs="Times New Roman"/>
@@ -2243,6 +2876,78 @@
     </w:p>
     <w:p>
       <w:pPr>
+        <w:spacing w:before="0" w:after="0" w:line="360" w:lineRule="auto"/>
+        <w:ind w:left="0"/>
+        <w:rPr>
+          <w:rFonts w:ascii="Times New Roman" w:eastAsia="Times New Roman" w:hAnsi="Times New Roman" w:cs="Times New Roman"/>
+          <w:sz w:val="24"/>
+          <w:szCs w:val="24"/>
+          <w:lang w:eastAsia="en-AU"/>
+        </w:rPr>
+      </w:pPr>
+    </w:p>
+    <w:p>
+      <w:pPr>
+        <w:spacing w:before="0" w:after="0" w:line="360" w:lineRule="auto"/>
+        <w:ind w:left="0"/>
+        <w:rPr>
+          <w:rFonts w:ascii="Times New Roman" w:eastAsia="Times New Roman" w:hAnsi="Times New Roman" w:cs="Times New Roman"/>
+          <w:sz w:val="24"/>
+          <w:szCs w:val="24"/>
+          <w:lang w:eastAsia="en-AU"/>
+        </w:rPr>
+      </w:pPr>
+    </w:p>
+    <w:p>
+      <w:pPr>
+        <w:spacing w:before="0" w:after="0" w:line="360" w:lineRule="auto"/>
+        <w:ind w:left="0"/>
+        <w:rPr>
+          <w:rFonts w:ascii="Times New Roman" w:eastAsia="Times New Roman" w:hAnsi="Times New Roman" w:cs="Times New Roman"/>
+          <w:sz w:val="24"/>
+          <w:szCs w:val="24"/>
+          <w:lang w:eastAsia="en-AU"/>
+        </w:rPr>
+      </w:pPr>
+    </w:p>
+    <w:p>
+      <w:pPr>
+        <w:spacing w:before="0" w:after="0" w:line="360" w:lineRule="auto"/>
+        <w:ind w:left="0"/>
+        <w:rPr>
+          <w:rFonts w:ascii="Times New Roman" w:eastAsia="Times New Roman" w:hAnsi="Times New Roman" w:cs="Times New Roman"/>
+          <w:sz w:val="24"/>
+          <w:szCs w:val="24"/>
+          <w:lang w:eastAsia="en-AU"/>
+        </w:rPr>
+      </w:pPr>
+    </w:p>
+    <w:p>
+      <w:pPr>
+        <w:spacing w:before="0" w:after="0" w:line="360" w:lineRule="auto"/>
+        <w:ind w:left="0"/>
+        <w:rPr>
+          <w:rFonts w:ascii="Times New Roman" w:eastAsia="Times New Roman" w:hAnsi="Times New Roman" w:cs="Times New Roman"/>
+          <w:sz w:val="24"/>
+          <w:szCs w:val="24"/>
+          <w:lang w:eastAsia="en-AU"/>
+        </w:rPr>
+      </w:pPr>
+    </w:p>
+    <w:p>
+      <w:pPr>
+        <w:spacing w:before="0" w:after="0" w:line="360" w:lineRule="auto"/>
+        <w:ind w:left="0"/>
+        <w:rPr>
+          <w:rFonts w:ascii="Times New Roman" w:eastAsia="Times New Roman" w:hAnsi="Times New Roman" w:cs="Times New Roman"/>
+          <w:sz w:val="24"/>
+          <w:szCs w:val="24"/>
+          <w:lang w:eastAsia="en-AU"/>
+        </w:rPr>
+      </w:pPr>
+    </w:p>
+    <w:p>
+      <w:pPr>
         <w:spacing w:before="100" w:beforeAutospacing="1" w:after="100" w:afterAutospacing="1" w:line="360" w:lineRule="auto"/>
         <w:ind w:left="0"/>
         <w:outlineLvl w:val="1"/>
@@ -2255,6 +2960,183 @@
           <w:lang w:eastAsia="en-AU"/>
         </w:rPr>
       </w:pPr>
+      <w:r>
+        <w:rPr>
+          <w:noProof/>
+        </w:rPr>
+        <w:lastRenderedPageBreak/>
+        <mc:AlternateContent>
+          <mc:Choice Requires="wps">
+            <w:drawing>
+              <wp:anchor distT="0" distB="0" distL="114300" distR="114300" simplePos="0" relativeHeight="251670528" behindDoc="0" locked="0" layoutInCell="1" allowOverlap="1" wp14:anchorId="5510ECD1" wp14:editId="150DEC3D">
+                <wp:simplePos x="0" y="0"/>
+                <wp:positionH relativeFrom="column">
+                  <wp:posOffset>0</wp:posOffset>
+                </wp:positionH>
+                <wp:positionV relativeFrom="paragraph">
+                  <wp:posOffset>2571115</wp:posOffset>
+                </wp:positionV>
+                <wp:extent cx="6409055" cy="635"/>
+                <wp:effectExtent l="0" t="0" r="0" b="0"/>
+                <wp:wrapTopAndBottom/>
+                <wp:docPr id="1861418415" name="Text Box 1"/>
+                <wp:cNvGraphicFramePr/>
+                <a:graphic xmlns:a="http://schemas.openxmlformats.org/drawingml/2006/main">
+                  <a:graphicData uri="http://schemas.microsoft.com/office/word/2010/wordprocessingShape">
+                    <wps:wsp>
+                      <wps:cNvSpPr txBox="1"/>
+                      <wps:spPr>
+                        <a:xfrm>
+                          <a:off x="0" y="0"/>
+                          <a:ext cx="6409055" cy="635"/>
+                        </a:xfrm>
+                        <a:prstGeom prst="rect">
+                          <a:avLst/>
+                        </a:prstGeom>
+                        <a:solidFill>
+                          <a:prstClr val="white"/>
+                        </a:solidFill>
+                        <a:ln>
+                          <a:noFill/>
+                        </a:ln>
+                      </wps:spPr>
+                      <wps:txbx>
+                        <w:txbxContent>
+                          <w:p>
+                            <w:pPr>
+                              <w:pStyle w:val="Caption"/>
+                              <w:rPr>
+                                <w:rFonts w:ascii="Times New Roman" w:eastAsia="Times New Roman" w:hAnsi="Times New Roman" w:cs="Times New Roman"/>
+                                <w:noProof/>
+                                <w:sz w:val="24"/>
+                                <w:szCs w:val="24"/>
+                              </w:rPr>
+                            </w:pPr>
+                            <w:r>
+                              <w:t xml:space="preserve">Figure </w:t>
+                            </w:r>
+                            <w:fldSimple w:instr=" SEQ Figure \* ARABIC ">
+                              <w:r>
+                                <w:rPr>
+                                  <w:noProof/>
+                                </w:rPr>
+                                <w:t>4</w:t>
+                              </w:r>
+                            </w:fldSimple>
+                            <w:r>
+                              <w:t>:Screenshot of Loggin</w:t>
+                            </w:r>
+                          </w:p>
+                        </w:txbxContent>
+                      </wps:txbx>
+                      <wps:bodyPr rot="0" spcFirstLastPara="0" vertOverflow="overflow" horzOverflow="overflow" vert="horz" wrap="square" lIns="0" tIns="0" rIns="0" bIns="0" numCol="1" spcCol="0" rtlCol="0" fromWordArt="0" anchor="t" anchorCtr="0" forceAA="0" compatLnSpc="1">
+                        <a:prstTxWarp prst="textNoShape">
+                          <a:avLst/>
+                        </a:prstTxWarp>
+                        <a:spAutoFit/>
+                      </wps:bodyPr>
+                    </wps:wsp>
+                  </a:graphicData>
+                </a:graphic>
+              </wp:anchor>
+            </w:drawing>
+          </mc:Choice>
+          <mc:Fallback>
+            <w:pict>
+              <v:shape w14:anchorId="5510ECD1" id="_x0000_s1029" type="#_x0000_t202" style="position:absolute;margin-left:0;margin-top:202.45pt;width:504.65pt;height:.05pt;z-index:251670528;visibility:visible;mso-wrap-style:square;mso-wrap-distance-left:9pt;mso-wrap-distance-top:0;mso-wrap-distance-right:9pt;mso-wrap-distance-bottom:0;mso-position-horizontal:absolute;mso-position-horizontal-relative:text;mso-position-vertical:absolute;mso-position-vertical-relative:text;v-text-anchor:top" o:gfxdata="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" stroked="f">
+                <v:textbox style="mso-fit-shape-to-text:t" inset="0,0,0,0">
+                  <w:txbxContent>
+                    <w:p>
+                      <w:pPr>
+                        <w:pStyle w:val="Caption"/>
+                        <w:rPr>
+                          <w:rFonts w:ascii="Times New Roman" w:eastAsia="Times New Roman" w:hAnsi="Times New Roman" w:cs="Times New Roman"/>
+                          <w:noProof/>
+                          <w:sz w:val="24"/>
+                          <w:szCs w:val="24"/>
+                        </w:rPr>
+                      </w:pPr>
+                      <w:r>
+                        <w:t xml:space="preserve">Figure </w:t>
+                      </w:r>
+                      <w:fldSimple w:instr=" SEQ Figure \* ARABIC ">
+                        <w:r>
+                          <w:rPr>
+                            <w:noProof/>
+                          </w:rPr>
+                          <w:t>4</w:t>
+                        </w:r>
+                      </w:fldSimple>
+                      <w:r>
+                        <w:t>:Screenshot of Loggin</w:t>
+                      </w:r>
+                    </w:p>
+                  </w:txbxContent>
+                </v:textbox>
+                <w10:wrap type="topAndBottom"/>
+              </v:shape>
+            </w:pict>
+          </mc:Fallback>
+        </mc:AlternateContent>
+      </w:r>
+      <w:r>
+        <w:rPr>
+          <w:rFonts w:ascii="Times New Roman" w:eastAsia="Times New Roman" w:hAnsi="Times New Roman" w:cs="Times New Roman"/>
+          <w:noProof/>
+          <w:sz w:val="24"/>
+          <w:szCs w:val="24"/>
+          <w:lang w:eastAsia="en-AU"/>
+        </w:rPr>
+        <w:drawing>
+          <wp:anchor distT="0" distB="0" distL="114300" distR="114300" simplePos="0" relativeHeight="251668480" behindDoc="0" locked="0" layoutInCell="1" allowOverlap="1" wp14:anchorId="44631E7D" wp14:editId="6B8180B3">
+            <wp:simplePos x="0" y="0"/>
+            <wp:positionH relativeFrom="column">
+              <wp:posOffset>0</wp:posOffset>
+            </wp:positionH>
+            <wp:positionV relativeFrom="paragraph">
+              <wp:posOffset>0</wp:posOffset>
+            </wp:positionV>
+            <wp:extent cx="6409055" cy="2513965"/>
+            <wp:effectExtent l="0" t="0" r="0" b="635"/>
+            <wp:wrapTopAndBottom/>
+            <wp:docPr id="929274295" name="Picture 9"/>
+            <wp:cNvGraphicFramePr>
+              <a:graphicFrameLocks xmlns:a="http://schemas.openxmlformats.org/drawingml/2006/main" noChangeAspect="1"/>
+            </wp:cNvGraphicFramePr>
+            <a:graphic xmlns:a="http://schemas.openxmlformats.org/drawingml/2006/main">
+              <a:graphicData uri="http://schemas.openxmlformats.org/drawingml/2006/picture">
+                <pic:pic xmlns:pic="http://schemas.openxmlformats.org/drawingml/2006/picture">
+                  <pic:nvPicPr>
+                    <pic:cNvPr id="929274295" name="Picture 929274295"/>
+                    <pic:cNvPicPr/>
+                  </pic:nvPicPr>
+                  <pic:blipFill>
+                    <a:blip r:embed="rId9">
+                      <a:extLst>
+                        <a:ext uri="{28A0092B-C50C-407E-A947-70E740481C1C}">
+                          <a14:useLocalDpi xmlns:a14="http://schemas.microsoft.com/office/drawing/2010/main" val="0"/>
+                        </a:ext>
+                      </a:extLst>
+                    </a:blip>
+                    <a:stretch>
+                      <a:fillRect/>
+                    </a:stretch>
+                  </pic:blipFill>
+                  <pic:spPr>
+                    <a:xfrm>
+                      <a:off x="0" y="0"/>
+                      <a:ext cx="6409055" cy="2513965"/>
+                    </a:xfrm>
+                    <a:prstGeom prst="rect">
+                      <a:avLst/>
+                    </a:prstGeom>
+                  </pic:spPr>
+                </pic:pic>
+              </a:graphicData>
+            </a:graphic>
+          </wp:anchor>
+        </w:drawing>
+      </w:r>
       <w:r>
         <w:rPr>
           <w:rFonts w:ascii="Times New Roman" w:eastAsia="Times New Roman" w:hAnsi="Times New Roman" w:cs="Times New Roman"/>
@@ -2406,7 +3288,6 @@
           <w:szCs w:val="20"/>
           <w:lang w:eastAsia="en-AU"/>
         </w:rPr>
-        <w:lastRenderedPageBreak/>
         <w:t>TranslationGUI</w:t>
       </w:r>
       <w:proofErr w:type="spellEnd"/>
@@ -2784,6 +3665,7 @@
           <w:szCs w:val="24"/>
           <w:lang w:eastAsia="en-AU"/>
         </w:rPr>
+        <w:lastRenderedPageBreak/>
         <w:t xml:space="preserve">This allows the code to define a common structure (the </w:t>
       </w:r>
       <w:r>
@@ -3081,7 +3963,7 @@
           <w:lang w:eastAsia="en-AU"/>
         </w:rPr>
         <w:pict w14:anchorId="588B5973">
-          <v:rect id="_x0000_i1030" style="width:0;height:1.5pt" o:hralign="center" o:hrstd="t" o:hr="t" fillcolor="#a0a0a0" stroked="f"/>
+          <v:rect id="_x0000_i1025" style="width:0;height:1.5pt" o:hralign="center" o:hrstd="t" o:hr="t" fillcolor="#a0a0a0" stroked="f"/>
         </w:pict>
       </w:r>
     </w:p>
@@ -3285,7 +4167,6 @@
           <w:szCs w:val="20"/>
           <w:lang w:eastAsia="en-AU"/>
         </w:rPr>
-        <w:lastRenderedPageBreak/>
         <w:t>├── decorators.py               # Custom decorators for logging and error handling</w:t>
       </w:r>
     </w:p>
@@ -3687,6 +4568,7 @@
           <w:szCs w:val="24"/>
           <w:lang w:eastAsia="en-AU"/>
         </w:rPr>
+        <w:lastRenderedPageBreak/>
         <w:t>This Translator Application demonstrates a clean, OOP-based design while utilizing modern NLP models from Hugging Face. By adhering to OOP principles, the code is modular, maintainable, and easy to extend. By simply changing the translation service class or adding new features, the app can scale to more complex use cases.</w:t>
       </w:r>
     </w:p>
@@ -6044,6 +6926,25 @@
     <w:basedOn w:val="DefaultParagraphFont"/>
     <w:rsid w:val="009128B1"/>
   </w:style>
+  <w:style w:type="paragraph" w:styleId="Caption">
+    <w:name w:val="caption"/>
+    <w:basedOn w:val="Normal"/>
+    <w:next w:val="Normal"/>
+    <w:uiPriority w:val="35"/>
+    <w:unhideWhenUsed/>
+    <w:qFormat/>
+    <w:rsid w:val="00E2035F"/>
+    <w:pPr>
+      <w:spacing w:before="0" w:after="200" w:line="240" w:lineRule="auto"/>
+    </w:pPr>
+    <w:rPr>
+      <w:i/>
+      <w:iCs/>
+      <w:color w:val="44546A" w:themeColor="text2"/>
+      <w:sz w:val="18"/>
+      <w:szCs w:val="22"/>
+    </w:rPr>
+  </w:style>
 </w:styles>
 </file>
 

</xml_diff>